<commit_message>
fix: use proper GitHub casing in script and chapter
</commit_message>
<xml_diff>
--- a/volumes/Volume_00_Source_Control.docx
+++ b/volumes/Volume_00_Source_Control.docx
@@ -33,60 +33,15 @@
     </w:p>
     <w:p>
       <w:r>
-        <w:t>\# Prelude — Recap \&amp; Setup</w:t>
-      </w:r>
-    </w:p>
-    <w:p/>
-    <w:p/>
-    <w:p/>
-    <w:p>
-      <w:r>
-        <w:t>We will use Git + GitHub to work together on our book.</w:t>
+        <w:t>﻿# Prelude — Recap &amp; Setup</w:t>
       </w:r>
     </w:p>
     <w:p/>
     <w:p>
       <w:r>
-        <w:t>You only need Windows, internet, Python, Git, and PowerShell.</w:t>
+        <w:t>This is a placeholder prelude for Volume 0. Replace with real content later.</w:t>
       </w:r>
     </w:p>
-    <w:p/>
-    <w:p/>
-    <w:p/>
-    <w:p>
-      <w:r>
-        <w:t>\*\*Goal of Volume 0:\*\* learn how to clone, branch, commit, and make a Pull Request.</w:t>
-      </w:r>
-    </w:p>
-    <w:p/>
-    <w:p/>
-    <w:p/>
-    <w:p>
-      <w:r>
-        <w:t>\- Windows 10/11</w:t>
-      </w:r>
-    </w:p>
-    <w:p/>
-    <w:p>
-      <w:r>
-        <w:t>\- Python 3.x</w:t>
-      </w:r>
-    </w:p>
-    <w:p/>
-    <w:p>
-      <w:r>
-        <w:t>\- Git + GitHub CLI</w:t>
-      </w:r>
-    </w:p>
-    <w:p/>
-    <w:p>
-      <w:r>
-        <w:t>\- PowerShell</w:t>
-      </w:r>
-    </w:p>
-    <w:p/>
-    <w:p/>
-    <w:p/>
     <w:p>
       <w:r>
         <w:br w:type="page"/>
@@ -102,76 +57,15 @@
     </w:p>
     <w:p>
       <w:r>
-        <w:t>\# Chapter 1 — Source Control 101: Git \&amp; GitHub (Web + CLI)</w:t>
-      </w:r>
-    </w:p>
-    <w:p/>
-    <w:p/>
-    <w:p/>
-    <w:p>
-      <w:r>
-        <w:t>We will:</w:t>
+        <w:t>﻿# Chapter 1 — Git &amp; GitHub Basics</w:t>
       </w:r>
     </w:p>
     <w:p/>
     <w:p>
       <w:r>
-        <w:t>1\. Clone the repository</w:t>
+        <w:t>This is a placeholder chapter for Volume 0. Replace with real content later.</w:t>
       </w:r>
     </w:p>
-    <w:p/>
-    <w:p>
-      <w:r>
-        <w:t>2\. Make a branch</w:t>
-      </w:r>
-    </w:p>
-    <w:p/>
-    <w:p>
-      <w:r>
-        <w:t>3\. Change one file</w:t>
-      </w:r>
-    </w:p>
-    <w:p/>
-    <w:p>
-      <w:r>
-        <w:t>4\. Commit and push</w:t>
-      </w:r>
-    </w:p>
-    <w:p/>
-    <w:p>
-      <w:r>
-        <w:t>5\. Open a Pull Request</w:t>
-      </w:r>
-    </w:p>
-    <w:p/>
-    <w:p/>
-    <w:p/>
-    <w:p>
-      <w:r>
-        <w:t>If you make a mistake, don't worry:</w:t>
-      </w:r>
-    </w:p>
-    <w:p/>
-    <w:p>
-      <w:r>
-        <w:t>\- `git restore &lt;file&gt;` fixes unstaged changes</w:t>
-      </w:r>
-    </w:p>
-    <w:p/>
-    <w:p>
-      <w:r>
-        <w:t>\- `git restore --staged &lt;file&gt;` un-stages</w:t>
-      </w:r>
-    </w:p>
-    <w:p/>
-    <w:p>
-      <w:r>
-        <w:t>\- `git reset --soft HEAD~1` undoes the last commit but keeps your changes</w:t>
-      </w:r>
-    </w:p>
-    <w:p/>
-    <w:p/>
-    <w:p/>
     <w:sectPr>
       <w:footerReference w:type="default" r:id="rId9"/>
       <w:pgSz w:w="12240" w:h="15840"/>

</xml_diff>